<commit_message>
moved to Australia from Qatar
</commit_message>
<xml_diff>
--- a/events/download/letter-to-supervisor-for-approval.docx
+++ b/events/download/letter-to-supervisor-for-approval.docx
@@ -3,38 +3,99 @@
 <w:document xmlns:wpc="http://schemas.microsoft.com/office/word/2010/wordprocessingCanvas" xmlns:cx="http://schemas.microsoft.com/office/drawing/2014/chartex" xmlns:cx1="http://schemas.microsoft.com/office/drawing/2015/9/8/chartex" xmlns:cx2="http://schemas.microsoft.com/office/drawing/2015/10/21/chartex" xmlns:mc="http://schemas.openxmlformats.org/markup-compatibility/2006" xmlns:o="urn:schemas-microsoft-com:office:office" xmlns:r="http://schemas.openxmlformats.org/officeDocument/2006/relationships" xmlns:m="http://schemas.openxmlformats.org/officeDocument/2006/math" xmlns:v="urn:schemas-microsoft-com:vml" xmlns:wp14="http://schemas.microsoft.com/office/word/2010/wordprocessingDrawing" xmlns:wp="http://schemas.openxmlformats.org/drawingml/2006/wordprocessingDrawing" xmlns:w10="urn:schemas-microsoft-com:office:word" xmlns:w="http://schemas.openxmlformats.org/wordprocessingml/2006/main" xmlns:w14="http://schemas.microsoft.com/office/word/2010/wordml" xmlns:w15="http://schemas.microsoft.com/office/word/2012/wordml" xmlns:w16se="http://schemas.microsoft.com/office/word/2015/wordml/symex" xmlns:wpg="http://schemas.microsoft.com/office/word/2010/wordprocessingGroup" xmlns:wpi="http://schemas.microsoft.com/office/word/2010/wordprocessingInk" xmlns:wne="http://schemas.microsoft.com/office/word/2006/wordml" xmlns:wps="http://schemas.microsoft.com/office/word/2010/wordprocessingShape" mc:Ignorable="w14 w15 w16se wp14">
   <w:body>
     <w:p>
+      <w:bookmarkStart w:id="0" w:name="_GoBack"/>
       <w:r>
         <w:t>Dear [Manager’s Name]-</w:t>
+      </w:r>
+    </w:p>
+    <w:bookmarkEnd w:id="0"/>
+    <w:p>
+      <w:r>
+        <w:t>I would</w:t>
+      </w:r>
+      <w:r>
+        <w:t xml:space="preserve"> like to</w:t>
+      </w:r>
+      <w:r>
+        <w:t xml:space="preserve"> express my interest in</w:t>
+      </w:r>
+      <w:r>
+        <w:t xml:space="preserve"> attend</w:t>
+      </w:r>
+      <w:r>
+        <w:t>ing</w:t>
+      </w:r>
+      <w:r>
+        <w:t xml:space="preserve"> the HR and </w:t>
+      </w:r>
+      <w:proofErr w:type="spellStart"/>
+      <w:r>
+        <w:t>Organi</w:t>
+      </w:r>
+      <w:r>
+        <w:t>s</w:t>
+      </w:r>
+      <w:r>
+        <w:t>ational</w:t>
+      </w:r>
+      <w:proofErr w:type="spellEnd"/>
+      <w:r>
+        <w:t xml:space="preserve"> Performance workshop </w:t>
+      </w:r>
+      <w:r>
+        <w:t>scheduled on 06 &amp; 07 June 2018 at</w:t>
+      </w:r>
+      <w:r>
+        <w:t xml:space="preserve"> </w:t>
+      </w:r>
+      <w:r>
+        <w:t xml:space="preserve">Hilton Sydney. </w:t>
       </w:r>
     </w:p>
     <w:p>
       <w:r>
-        <w:t xml:space="preserve">I’d like to attend the HR and Organizational Performance workshop held in </w:t>
-      </w:r>
-      <w:r>
-        <w:t>Shangri-La Hotel</w:t>
-      </w:r>
-      <w:r>
-        <w:t xml:space="preserve">, </w:t>
-      </w:r>
-      <w:r>
-        <w:t>Doha on 07 &amp; 08 May 2018 and hope y</w:t>
-      </w:r>
-      <w:bookmarkStart w:id="0" w:name="_GoBack"/>
-      <w:bookmarkEnd w:id="0"/>
-      <w:r>
-        <w:t xml:space="preserve">ou will approve this request. </w:t>
-      </w:r>
-    </w:p>
-    <w:p>
-      <w:r>
-        <w:t xml:space="preserve">The workshop is two days of intensive, hands-on learning which will cover important topics such as strategic alignment, performance, employee experience, culture and organizational capability. The total integration of these topics will translate to better organization performance and the achievement of strategic objectives.  </w:t>
+        <w:t xml:space="preserve">The workshop is two days of intensive, hands-on learning which will cover important topics such as strategic alignment, </w:t>
+      </w:r>
+      <w:r>
+        <w:t>high</w:t>
+      </w:r>
+      <w:r>
+        <w:t xml:space="preserve"> </w:t>
+      </w:r>
+      <w:r>
+        <w:t>performance, employee</w:t>
+      </w:r>
+      <w:r>
+        <w:t xml:space="preserve"> experience, culture and </w:t>
+      </w:r>
+      <w:proofErr w:type="spellStart"/>
+      <w:r>
+        <w:t>organis</w:t>
+      </w:r>
+      <w:r>
+        <w:t>ational</w:t>
+      </w:r>
+      <w:proofErr w:type="spellEnd"/>
+      <w:r>
+        <w:t xml:space="preserve"> capability. The total integration of these </w:t>
+      </w:r>
+      <w:r>
+        <w:t xml:space="preserve">topics will translate to high </w:t>
+      </w:r>
+      <w:r>
+        <w:t xml:space="preserve">performance and the achievement of strategic objectives.  </w:t>
       </w:r>
     </w:p>
     <w:p/>
     <w:p>
       <w:r>
-        <w:t xml:space="preserve">Here are some notable aspects of </w:t>
+        <w:t xml:space="preserve">Here are </w:t>
+      </w:r>
+      <w:r>
+        <w:t>a few</w:t>
+      </w:r>
+      <w:r>
+        <w:t xml:space="preserve"> notable aspects of </w:t>
       </w:r>
       <w:r>
         <w:t>the workshop</w:t>
@@ -51,7 +112,13 @@
         </w:numPr>
       </w:pPr>
       <w:r>
-        <w:t xml:space="preserve">This is a workshop designed to share practical ideas on improving employee experience and enhancing organizational performance. </w:t>
+        <w:t>The primary focus area is on strategic alignment and</w:t>
+      </w:r>
+      <w:r>
+        <w:t xml:space="preserve"> the</w:t>
+      </w:r>
+      <w:r>
+        <w:t xml:space="preserve"> implementation of better HR programs that support business objectives.</w:t>
       </w:r>
     </w:p>
     <w:p>
@@ -62,7 +129,16 @@
         </w:numPr>
       </w:pPr>
       <w:r>
-        <w:t xml:space="preserve">The importance of organization culture is discussed at length. The workshop will look at different elements that support the intended culture in line with the values and processes that support it. </w:t>
+        <w:t>Participants will explore,</w:t>
+      </w:r>
+      <w:r>
+        <w:t xml:space="preserve"> share</w:t>
+      </w:r>
+      <w:r>
+        <w:t xml:space="preserve"> and discuss</w:t>
+      </w:r>
+      <w:r>
+        <w:t xml:space="preserve"> practical ideas on improving employee experience and enhancing performance. </w:t>
       </w:r>
     </w:p>
     <w:p>
@@ -73,7 +149,19 @@
         </w:numPr>
       </w:pPr>
       <w:r>
-        <w:t xml:space="preserve">Organizational capability in terms of business continuity and competitive advantage is another key topic that will be explored. </w:t>
+        <w:t>The imp</w:t>
+      </w:r>
+      <w:r>
+        <w:t xml:space="preserve">ortance of </w:t>
+      </w:r>
+      <w:r>
+        <w:t xml:space="preserve">culture is discussed at length. The workshop will look at different elements that support the intended culture </w:t>
+      </w:r>
+      <w:r>
+        <w:t>along with</w:t>
+      </w:r>
+      <w:r>
+        <w:t xml:space="preserve"> values and processes that support it. </w:t>
       </w:r>
     </w:p>
     <w:p>
@@ -83,8 +171,16 @@
           <w:numId w:val="1"/>
         </w:numPr>
       </w:pPr>
-      <w:r>
-        <w:t>HR &amp; Organizational strategic alignment will lead to the implementation of better HR programs that support the achievement of intended objectives.</w:t>
+      <w:proofErr w:type="spellStart"/>
+      <w:r>
+        <w:t>Organis</w:t>
+      </w:r>
+      <w:r>
+        <w:t>ational</w:t>
+      </w:r>
+      <w:proofErr w:type="spellEnd"/>
+      <w:r>
+        <w:t xml:space="preserve"> capability in terms of business continuity and competitive advantage is another key topic that will be explored. </w:t>
       </w:r>
     </w:p>
     <w:p/>
@@ -96,7 +192,13 @@
         <w:t>rovides additional information on the</w:t>
       </w:r>
       <w:r>
-        <w:t xml:space="preserve"> topic. Look forward to receiving your approval to attend the workshop. </w:t>
+        <w:t xml:space="preserve"> topic. </w:t>
+      </w:r>
+      <w:r>
+        <w:t>I l</w:t>
+      </w:r>
+      <w:r>
+        <w:t xml:space="preserve">ook forward to receiving your approval to attend the workshop. </w:t>
       </w:r>
     </w:p>
     <w:p/>
@@ -358,7 +460,6 @@
     <w:lsdException w:name="HTML Sample" w:semiHidden="1" w:unhideWhenUsed="1"/>
     <w:lsdException w:name="HTML Typewriter" w:semiHidden="1" w:unhideWhenUsed="1"/>
     <w:lsdException w:name="HTML Variable" w:semiHidden="1" w:unhideWhenUsed="1"/>
-    <w:lsdException w:name="Normal Table" w:semiHidden="1" w:unhideWhenUsed="1"/>
     <w:lsdException w:name="annotation subject" w:semiHidden="1" w:unhideWhenUsed="1"/>
     <w:lsdException w:name="No List" w:semiHidden="1" w:unhideWhenUsed="1"/>
     <w:lsdException w:name="Outline List 1" w:semiHidden="1" w:unhideWhenUsed="1"/>
@@ -403,7 +504,6 @@
     <w:lsdException w:name="Table Professional" w:semiHidden="1" w:unhideWhenUsed="1"/>
     <w:lsdException w:name="Table Subtle 1" w:semiHidden="1" w:unhideWhenUsed="1"/>
     <w:lsdException w:name="Table Subtle 2" w:semiHidden="1" w:unhideWhenUsed="1"/>
-    <w:lsdException w:name="Table Web 1" w:semiHidden="1" w:unhideWhenUsed="1"/>
     <w:lsdException w:name="Table Web 2" w:semiHidden="1" w:unhideWhenUsed="1"/>
     <w:lsdException w:name="Table Web 3" w:semiHidden="1" w:unhideWhenUsed="1"/>
     <w:lsdException w:name="Balloon Text" w:semiHidden="1" w:unhideWhenUsed="1"/>

</xml_diff>